<commit_message>
Nuttige feedback groep 3 bij ons opgenomen
</commit_message>
<xml_diff>
--- a/Documenten/Aantekeningen.docx
+++ b/Documenten/Aantekeningen.docx
@@ -227,21 +227,7 @@
                 <w:rStyle w:val="Hyperlink"/>
                 <w:noProof/>
               </w:rPr>
-              <w:t>3-1</w:t>
-            </w:r>
-            <w:r>
-              <w:rPr>
-                <w:rStyle w:val="Hyperlink"/>
-                <w:noProof/>
-              </w:rPr>
-              <w:t>2</w:t>
-            </w:r>
-            <w:r>
-              <w:rPr>
-                <w:rStyle w:val="Hyperlink"/>
-                <w:noProof/>
-              </w:rPr>
-              <w:t>-2020</w:t>
+              <w:t>3-12-2020</w:t>
             </w:r>
             <w:r>
               <w:rPr>
@@ -833,15 +819,30 @@
       </w:r>
     </w:p>
     <w:p>
-      <w:r>
-        <w:t xml:space="preserve"> </w:t>
-      </w:r>
-      <w:r>
-        <w:t xml:space="preserve">Kortingscode geldigheid. </w:t>
+      <w:pPr>
+        <w:pStyle w:val="Kop2"/>
+      </w:pPr>
+      <w:r>
+        <w:t>Feedback:</w:t>
+      </w:r>
+    </w:p>
+    <w:p>
+      <w:r>
+        <w:t>Kortingscode</w:t>
       </w:r>
       <w:r>
         <w:br/>
-        <w:t>2 types:</w:t>
+      </w:r>
+    </w:p>
+    <w:p>
+      <w:r>
+        <w:t>2 types</w:t>
+      </w:r>
+      <w:r>
+        <w:t xml:space="preserve"> die de klant wilt</w:t>
+      </w:r>
+      <w:r>
+        <w:t>:</w:t>
       </w:r>
     </w:p>
     <w:p>
@@ -855,6 +856,9 @@
       <w:r>
         <w:t>Hallo code Met geldigheid. Voor iedereen.</w:t>
       </w:r>
+      <w:r>
+        <w:t xml:space="preserve"> Voor een bepaalde tijd</w:t>
+      </w:r>
     </w:p>
     <w:p>
       <w:pPr>
@@ -895,7 +899,7 @@
         </w:numPr>
       </w:pPr>
       <w:r>
-        <w:t>Kleinere fouten eruit</w:t>
+        <w:t>Kleine fouten eruit</w:t>
       </w:r>
       <w:r>
         <w:t xml:space="preserve"> </w:t>
@@ -915,6 +919,9 @@
       <w:r>
         <w:t>2 Decimalen</w:t>
       </w:r>
+      <w:r>
+        <w:t xml:space="preserve"> van prijs</w:t>
+      </w:r>
     </w:p>
     <w:p>
       <w:pPr>
@@ -946,11 +953,6 @@
       </w:r>
     </w:p>
     <w:p>
-      <w:r>
-        <w:t>Verbeterpunten komende sprint:</w:t>
-      </w:r>
-    </w:p>
-    <w:p>
       <w:pPr>
         <w:pStyle w:val="Lijstalinea"/>
         <w:numPr>
@@ -959,13 +961,8 @@
         </w:numPr>
       </w:pPr>
       <w:r>
-        <w:t xml:space="preserve">Meerdere items in </w:t>
-      </w:r>
-      <w:proofErr w:type="spellStart"/>
-      <w:r>
-        <w:t>backlog</w:t>
-      </w:r>
-      <w:proofErr w:type="spellEnd"/>
+        <w:t>Korting in het factuur opnemen</w:t>
+      </w:r>
     </w:p>
     <w:p>
       <w:pPr>
@@ -976,12 +973,12 @@
         </w:numPr>
       </w:pPr>
       <w:r>
-        <w:t>Betere documentatie</w:t>
-      </w:r>
-    </w:p>
-    <w:p>
-      <w:r>
-        <w:t>Verbeterpunten presentatie:</w:t>
+        <w:t>Strong search form.</w:t>
+      </w:r>
+    </w:p>
+    <w:p>
+      <w:r>
+        <w:t>Verbeterpunten komende sprint:</w:t>
       </w:r>
     </w:p>
     <w:p>
@@ -993,7 +990,88 @@
         </w:numPr>
       </w:pPr>
       <w:r>
+        <w:t xml:space="preserve">Meerdere items in </w:t>
+      </w:r>
+      <w:proofErr w:type="spellStart"/>
+      <w:r>
+        <w:t>backlog</w:t>
+      </w:r>
+      <w:proofErr w:type="spellEnd"/>
+    </w:p>
+    <w:p>
+      <w:pPr>
+        <w:pStyle w:val="Lijstalinea"/>
+        <w:numPr>
+          <w:ilvl w:val="0"/>
+          <w:numId w:val="1"/>
+        </w:numPr>
+      </w:pPr>
+      <w:r>
+        <w:t xml:space="preserve">Betere </w:t>
+      </w:r>
+      <w:r>
+        <w:t xml:space="preserve">(en tijdige) </w:t>
+      </w:r>
+      <w:r>
+        <w:t>documentatie</w:t>
+      </w:r>
+    </w:p>
+    <w:p>
+      <w:pPr>
+        <w:pStyle w:val="Lijstalinea"/>
+        <w:numPr>
+          <w:ilvl w:val="0"/>
+          <w:numId w:val="1"/>
+        </w:numPr>
+      </w:pPr>
+      <w:r>
+        <w:t>Proces beter in controle houden, En laten zien</w:t>
+      </w:r>
+    </w:p>
+    <w:p>
+      <w:r>
+        <w:t>Verbeterpunten presentatie:</w:t>
+      </w:r>
+    </w:p>
+    <w:p>
+      <w:pPr>
+        <w:pStyle w:val="Lijstalinea"/>
+        <w:numPr>
+          <w:ilvl w:val="0"/>
+          <w:numId w:val="1"/>
+        </w:numPr>
+      </w:pPr>
+      <w:r>
         <w:t>Conversie verhogende punten benoemen tijdens de demo.</w:t>
+      </w:r>
+    </w:p>
+    <w:p>
+      <w:pPr>
+        <w:pStyle w:val="Lijstalinea"/>
+        <w:numPr>
+          <w:ilvl w:val="0"/>
+          <w:numId w:val="1"/>
+        </w:numPr>
+      </w:pPr>
+      <w:proofErr w:type="spellStart"/>
+      <w:r>
+        <w:t>Backup</w:t>
+      </w:r>
+      <w:proofErr w:type="spellEnd"/>
+      <w:r>
+        <w:t xml:space="preserve"> als demo niet werkt</w:t>
+      </w:r>
+    </w:p>
+    <w:p>
+      <w:pPr>
+        <w:pStyle w:val="Lijstalinea"/>
+        <w:numPr>
+          <w:ilvl w:val="0"/>
+          <w:numId w:val="1"/>
+        </w:numPr>
+      </w:pPr>
+      <w:r>
+        <w:t>Wellicht opnemen voor review en zelfreflectie</w:t>
       </w:r>
     </w:p>
     <w:sectPr>
@@ -1685,6 +1763,28 @@
       <w:szCs w:val="26"/>
     </w:rPr>
   </w:style>
+  <w:style w:type="paragraph" w:styleId="Kop3">
+    <w:name w:val="heading 3"/>
+    <w:basedOn w:val="Standaard"/>
+    <w:next w:val="Standaard"/>
+    <w:link w:val="Kop3Char"/>
+    <w:uiPriority w:val="9"/>
+    <w:unhideWhenUsed/>
+    <w:qFormat/>
+    <w:rsid w:val="00E86996"/>
+    <w:pPr>
+      <w:keepNext/>
+      <w:keepLines/>
+      <w:spacing w:before="40" w:after="0"/>
+      <w:outlineLvl w:val="2"/>
+    </w:pPr>
+    <w:rPr>
+      <w:rFonts w:asciiTheme="majorHAnsi" w:eastAsiaTheme="majorEastAsia" w:hAnsiTheme="majorHAnsi" w:cstheme="majorBidi"/>
+      <w:color w:val="1F3763" w:themeColor="accent1" w:themeShade="7F"/>
+      <w:sz w:val="24"/>
+      <w:szCs w:val="24"/>
+    </w:rPr>
+  </w:style>
   <w:style w:type="character" w:default="1" w:styleId="Standaardalinea-lettertype">
     <w:name w:val="Default Paragraph Font"/>
     <w:uiPriority w:val="1"/>
@@ -1872,6 +1972,19 @@
       <w:ind w:left="720"/>
       <w:contextualSpacing/>
     </w:pPr>
+  </w:style>
+  <w:style w:type="character" w:customStyle="1" w:styleId="Kop3Char">
+    <w:name w:val="Kop 3 Char"/>
+    <w:basedOn w:val="Standaardalinea-lettertype"/>
+    <w:link w:val="Kop3"/>
+    <w:uiPriority w:val="9"/>
+    <w:rsid w:val="00E86996"/>
+    <w:rPr>
+      <w:rFonts w:asciiTheme="majorHAnsi" w:eastAsiaTheme="majorEastAsia" w:hAnsiTheme="majorHAnsi" w:cstheme="majorBidi"/>
+      <w:color w:val="1F3763" w:themeColor="accent1" w:themeShade="7F"/>
+      <w:sz w:val="24"/>
+      <w:szCs w:val="24"/>
+    </w:rPr>
   </w:style>
 </w:styles>
 </file>

</xml_diff>